<commit_message>
Commit at 13:11:43.75  06.10.2023 - puntini muovi seleziona rinomina
</commit_message>
<xml_diff>
--- a/4_Diari/2023-10-06_gioele.chiodoni - Copia.docx
+++ b/4_Diari/2023-10-06_gioele.chiodoni - Copia.docx
@@ -254,6 +254,14 @@
               </w:rPr>
               <w:t>e voglio disattivare quel puntino dopo averlo usato non mi si disattiva almeno che non seleziono un altro puntino</w:t>
             </w:r>
+            <w:r>
+              <w:rPr>
+                <w:rFonts w:ascii="Arial" w:hAnsi="Arial" w:cs="Arial"/>
+              </w:rPr>
+              <w:t xml:space="preserve"> perché mi disattivava il puntino e poi me lo riattivata. Ho risolto il problema guardano in numero del puntino e se era uguale non doveva riattivarlo. </w:t>
+            </w:r>
+            <w:bookmarkStart w:id="3" w:name="_GoBack"/>
+            <w:bookmarkEnd w:id="3"/>
           </w:p>
         </w:tc>
       </w:tr>
@@ -358,8 +366,6 @@
                 <w:rFonts w:ascii="Arial" w:hAnsi="Arial" w:cs="Arial"/>
               </w:rPr>
             </w:pPr>
-            <w:bookmarkStart w:id="3" w:name="_GoBack"/>
-            <w:bookmarkEnd w:id="3"/>
           </w:p>
         </w:tc>
       </w:tr>
@@ -3961,6 +3967,7 @@
     <w:rsid w:val="000024DA"/>
     <w:rsid w:val="00056466"/>
     <w:rsid w:val="000603D9"/>
+    <w:rsid w:val="0006591E"/>
     <w:rsid w:val="00081066"/>
     <w:rsid w:val="0009103E"/>
     <w:rsid w:val="00092592"/>
@@ -4064,7 +4071,6 @@
     <w:rsid w:val="00D45718"/>
     <w:rsid w:val="00D6666A"/>
     <w:rsid w:val="00D81F90"/>
-    <w:rsid w:val="00DC2F61"/>
     <w:rsid w:val="00DD4DB7"/>
     <w:rsid w:val="00DE6AA0"/>
     <w:rsid w:val="00DF62F5"/>
@@ -4878,7 +4884,7 @@
 </file>
 
 <file path=customXml/itemProps1.xml><?xml version="1.0" encoding="utf-8"?>
-<ds:datastoreItem xmlns:ds="http://schemas.openxmlformats.org/officeDocument/2006/customXml" ds:itemID="{21D74EBF-D672-40A1-9496-9378B0E8D88E}">
+<ds:datastoreItem xmlns:ds="http://schemas.openxmlformats.org/officeDocument/2006/customXml" ds:itemID="{349C1D6D-508B-45AD-9750-D23E882EFE08}">
   <ds:schemaRefs>
     <ds:schemaRef ds:uri="http://schemas.openxmlformats.org/officeDocument/2006/bibliography"/>
   </ds:schemaRefs>

</xml_diff>

<commit_message>
Commit at 15:43:31.36  06.10.2023 - last
</commit_message>
<xml_diff>
--- a/4_Diari/2023-10-06_gioele.chiodoni - Copia.docx
+++ b/4_Diari/2023-10-06_gioele.chiodoni - Copia.docx
@@ -180,7 +180,43 @@
               <w:rPr>
                 <w:rFonts w:ascii="Arial" w:hAnsi="Arial" w:cs="Arial"/>
               </w:rPr>
-              <w:t>Spostare i puntini</w:t>
+              <w:t>Spostare</w:t>
+            </w:r>
+            <w:r>
+              <w:rPr>
+                <w:rFonts w:ascii="Arial" w:hAnsi="Arial" w:cs="Arial"/>
+              </w:rPr>
+              <w:t xml:space="preserve">, eliminare, </w:t>
+            </w:r>
+            <w:r>
+              <w:rPr>
+                <w:rFonts w:ascii="Arial" w:hAnsi="Arial" w:cs="Arial"/>
+              </w:rPr>
+              <w:t>rinominare</w:t>
+            </w:r>
+            <w:r>
+              <w:rPr>
+                <w:rFonts w:ascii="Arial" w:hAnsi="Arial" w:cs="Arial"/>
+              </w:rPr>
+              <w:t xml:space="preserve"> i puntini</w:t>
+            </w:r>
+          </w:p>
+          <w:p>
+            <w:pPr>
+              <w:pStyle w:val="Paragrafoelenco"/>
+              <w:numPr>
+                <w:ilvl w:val="0"/>
+                <w:numId w:val="21"/>
+              </w:numPr>
+              <w:rPr>
+                <w:rFonts w:ascii="Arial" w:hAnsi="Arial" w:cs="Arial"/>
+              </w:rPr>
+            </w:pPr>
+            <w:r>
+              <w:rPr>
+                <w:rFonts w:ascii="Arial" w:hAnsi="Arial" w:cs="Arial"/>
+              </w:rPr>
+              <w:t>Selezionare gli altri oggetti</w:t>
             </w:r>
           </w:p>
         </w:tc>
@@ -246,22 +282,60 @@
               <w:rPr>
                 <w:rFonts w:ascii="Arial" w:hAnsi="Arial" w:cs="Arial"/>
               </w:rPr>
-              <w:t xml:space="preserve">Quando seleziono un puntino </w:t>
+              <w:t>Ho avuto un problema nella selezione del puntino e poi nel deselezionare usando lo stesso puntino perché questo ultimo non si disattivava.</w:t>
+            </w:r>
+          </w:p>
+          <w:p>
+            <w:pPr>
+              <w:pStyle w:val="Paragrafoelenco"/>
+              <w:rPr>
+                <w:rFonts w:ascii="Arial" w:hAnsi="Arial" w:cs="Arial"/>
+              </w:rPr>
+            </w:pPr>
+            <w:r>
+              <w:rPr>
+                <w:rFonts w:ascii="Arial" w:hAnsi="Arial" w:cs="Arial"/>
+              </w:rPr>
+              <w:t xml:space="preserve">Ho risolto usando una variabile che memorizza la posizione del puntino selezionato e una per quella da deselezionare per poi vedere se era lo stesso puntino ad essere attivato e disattivato per poi solo disattivarlo senza più riattivarlo in seguito </w:t>
             </w:r>
             <w:r>
               <w:rPr>
                 <w:rFonts w:ascii="Arial" w:hAnsi="Arial" w:cs="Arial"/>
               </w:rPr>
-              <w:t>e voglio disattivare quel puntino dopo averlo usato non mi si disattiva almeno che non seleziono un altro puntino</w:t>
+              <w:t xml:space="preserve"> </w:t>
+            </w:r>
+          </w:p>
+          <w:p>
+            <w:pPr>
+              <w:pStyle w:val="Paragrafoelenco"/>
+              <w:numPr>
+                <w:ilvl w:val="0"/>
+                <w:numId w:val="21"/>
+              </w:numPr>
+              <w:rPr>
+                <w:rFonts w:ascii="Arial" w:hAnsi="Arial" w:cs="Arial"/>
+              </w:rPr>
+            </w:pPr>
+            <w:r>
+              <w:rPr>
+                <w:rFonts w:ascii="Arial" w:hAnsi="Arial" w:cs="Arial"/>
+              </w:rPr>
+              <w:t xml:space="preserve">Ho avuto qualche problema su poi come fare vedere che bottone era selezionato. Per risolverlo ho usato le ombre. Però poi ho dovuto aggiungere una variabile </w:t>
             </w:r>
             <w:r>
               <w:rPr>
                 <w:rFonts w:ascii="Arial" w:hAnsi="Arial" w:cs="Arial"/>
               </w:rPr>
-              <w:t xml:space="preserve"> perché mi disattivava il puntino e poi me lo riattivata. Ho risolto il problema guardano in numero del puntino e se era uguale non doveva riattivarlo. </w:t>
+              <w:t>che indica se l’oggetto è selezionato su ogni classe per scegliere o no se mettere le ombre.</w:t>
             </w:r>
-            <w:bookmarkStart w:id="3" w:name="_GoBack"/>
-            <w:bookmarkEnd w:id="3"/>
+          </w:p>
+          <w:p>
+            <w:pPr>
+              <w:pStyle w:val="Paragrafoelenco"/>
+              <w:rPr>
+                <w:rFonts w:ascii="Arial" w:hAnsi="Arial" w:cs="Arial"/>
+              </w:rPr>
+            </w:pPr>
           </w:p>
         </w:tc>
       </w:tr>
@@ -314,6 +388,12 @@
                 <w:rFonts w:ascii="Arial" w:hAnsi="Arial" w:cs="Arial"/>
               </w:rPr>
             </w:pPr>
+            <w:r>
+              <w:rPr>
+                <w:rFonts w:ascii="Arial" w:hAnsi="Arial" w:cs="Arial"/>
+              </w:rPr>
+              <w:t>Un attimo in dietro, però ciò che sto facendo è già pronto per essere integrato facilmente. Quinti penso di recuperare facilmente nella fase di unione dei componenti</w:t>
+            </w:r>
           </w:p>
         </w:tc>
       </w:tr>
@@ -362,10 +442,23 @@
           </w:tcPr>
           <w:p>
             <w:pPr>
+              <w:pStyle w:val="Paragrafoelenco"/>
+              <w:numPr>
+                <w:ilvl w:val="0"/>
+                <w:numId w:val="21"/>
+              </w:numPr>
               <w:rPr>
                 <w:rFonts w:ascii="Arial" w:hAnsi="Arial" w:cs="Arial"/>
               </w:rPr>
             </w:pPr>
+            <w:r>
+              <w:rPr>
+                <w:rFonts w:ascii="Arial" w:hAnsi="Arial" w:cs="Arial"/>
+              </w:rPr>
+              <w:t>Modifica, spostamento, colore per ogni oggetto</w:t>
+            </w:r>
+            <w:bookmarkStart w:id="3" w:name="_GoBack"/>
+            <w:bookmarkEnd w:id="3"/>
           </w:p>
         </w:tc>
       </w:tr>
@@ -3967,7 +4060,6 @@
     <w:rsid w:val="000024DA"/>
     <w:rsid w:val="00056466"/>
     <w:rsid w:val="000603D9"/>
-    <w:rsid w:val="0006591E"/>
     <w:rsid w:val="00081066"/>
     <w:rsid w:val="0009103E"/>
     <w:rsid w:val="00092592"/>
@@ -4024,6 +4116,7 @@
     <w:rsid w:val="007778E5"/>
     <w:rsid w:val="007839C7"/>
     <w:rsid w:val="00793912"/>
+    <w:rsid w:val="00795D3C"/>
     <w:rsid w:val="007A4EC3"/>
     <w:rsid w:val="007C49C7"/>
     <w:rsid w:val="007E2877"/>
@@ -4884,7 +4977,7 @@
 </file>
 
 <file path=customXml/itemProps1.xml><?xml version="1.0" encoding="utf-8"?>
-<ds:datastoreItem xmlns:ds="http://schemas.openxmlformats.org/officeDocument/2006/customXml" ds:itemID="{349C1D6D-508B-45AD-9750-D23E882EFE08}">
+<ds:datastoreItem xmlns:ds="http://schemas.openxmlformats.org/officeDocument/2006/customXml" ds:itemID="{CE2881C9-31B6-40E6-981B-ADA098D27F5D}">
   <ds:schemaRefs>
     <ds:schemaRef ds:uri="http://schemas.openxmlformats.org/officeDocument/2006/bibliography"/>
   </ds:schemaRefs>

</xml_diff>